<commit_message>
anexos actualizados con fecha
</commit_message>
<xml_diff>
--- a/01_Gestion del proyecto/Descripcion_del_Sistema_BODY_FITNESS_GYM.docx
+++ b/01_Gestion del proyecto/Descripcion_del_Sistema_BODY_FITNESS_GYM.docx
@@ -1,6 +1,6 @@
 
 <file path=word/document.xml><?xml version="1.0" encoding="utf-8"?>
-<w:document xmlns:wpc="http://schemas.microsoft.com/office/word/2010/wordprocessingCanvas" xmlns:mc="http://schemas.openxmlformats.org/markup-compatibility/2006" xmlns:o="urn:schemas-microsoft-com:office:office" xmlns:r="http://schemas.openxmlformats.org/officeDocument/2006/relationships" xmlns:m="http://schemas.openxmlformats.org/officeDocument/2006/math" xmlns:v="urn:schemas-microsoft-com:vml" xmlns:wp14="http://schemas.microsoft.com/office/word/2010/wordprocessingDrawing" xmlns:wp="http://schemas.openxmlformats.org/drawingml/2006/wordprocessingDrawing" xmlns:w10="urn:schemas-microsoft-com:office:word" xmlns:w="http://schemas.openxmlformats.org/wordprocessingml/2006/main" xmlns:w14="http://schemas.microsoft.com/office/word/2010/wordml" xmlns:w15="http://schemas.microsoft.com/office/word/2012/wordml" xmlns:wpg="http://schemas.microsoft.com/office/word/2010/wordprocessingGroup" xmlns:wpi="http://schemas.microsoft.com/office/word/2010/wordprocessingInk" xmlns:wne="http://schemas.microsoft.com/office/word/2006/wordml" xmlns:wps="http://schemas.microsoft.com/office/word/2010/wordprocessingShape" mc:Ignorable="w14 w15 wp14">
+<w:document xmlns:wpc="http://schemas.microsoft.com/office/word/2010/wordprocessingCanvas" xmlns:cx="http://schemas.microsoft.com/office/drawing/2014/chartex" xmlns:mc="http://schemas.openxmlformats.org/markup-compatibility/2006" xmlns:o="urn:schemas-microsoft-com:office:office" xmlns:r="http://schemas.openxmlformats.org/officeDocument/2006/relationships" xmlns:m="http://schemas.openxmlformats.org/officeDocument/2006/math" xmlns:v="urn:schemas-microsoft-com:vml" xmlns:wp14="http://schemas.microsoft.com/office/word/2010/wordprocessingDrawing" xmlns:wp="http://schemas.openxmlformats.org/drawingml/2006/wordprocessingDrawing" xmlns:w10="urn:schemas-microsoft-com:office:word" xmlns:w="http://schemas.openxmlformats.org/wordprocessingml/2006/main" xmlns:w14="http://schemas.microsoft.com/office/word/2010/wordml" xmlns:w15="http://schemas.microsoft.com/office/word/2012/wordml" xmlns:w16se="http://schemas.microsoft.com/office/word/2015/wordml/symex" xmlns:wpg="http://schemas.microsoft.com/office/word/2010/wordprocessingGroup" xmlns:wpi="http://schemas.microsoft.com/office/word/2010/wordprocessingInk" xmlns:wne="http://schemas.microsoft.com/office/word/2006/wordml" xmlns:wps="http://schemas.microsoft.com/office/word/2010/wordprocessingShape" mc:Ignorable="w14 w15 w16se wp14">
   <w:body>
     <w:p>
       <w:pPr>
@@ -34,7 +34,7 @@
       <w:r>
         <w:rPr>
           <w:noProof/>
-          <w:lang w:eastAsia="es-CO"/>
+          <w:lang w:val="es-419" w:eastAsia="es-419"/>
         </w:rPr>
         <w:drawing>
           <wp:inline distT="0" distB="0" distL="0" distR="0" wp14:anchorId="003B82D7" wp14:editId="48323F67">
@@ -166,23 +166,7 @@
           <w:rFonts w:ascii="Arial" w:hAnsi="Arial" w:cs="Arial"/>
           <w:sz w:val="44"/>
         </w:rPr>
-        <w:t xml:space="preserve"> </w:t>
-      </w:r>
-      <w:proofErr w:type="spellStart"/>
-      <w:r>
-        <w:rPr>
-          <w:rFonts w:ascii="Arial" w:hAnsi="Arial" w:cs="Arial"/>
-          <w:sz w:val="44"/>
-        </w:rPr>
-        <w:t>Fitness</w:t>
-      </w:r>
-      <w:proofErr w:type="spellEnd"/>
-      <w:r>
-        <w:rPr>
-          <w:rFonts w:ascii="Arial" w:hAnsi="Arial" w:cs="Arial"/>
-          <w:sz w:val="44"/>
-        </w:rPr>
-        <w:t xml:space="preserve"> </w:t>
+        <w:t xml:space="preserve"> Fitness </w:t>
       </w:r>
       <w:proofErr w:type="spellStart"/>
       <w:r>
@@ -385,7 +369,7 @@
     </w:p>
     <w:p>
       <w:pPr>
-        <w:pStyle w:val="Puesto"/>
+        <w:pStyle w:val="Ttulo"/>
         <w:jc w:val="center"/>
         <w:rPr>
           <w:rFonts w:ascii="Arial" w:hAnsi="Arial" w:cs="Arial"/>
@@ -548,7 +532,7 @@
               </w:rPr>
             </w:pPr>
             <w:r>
-              <w:t>15/04/2017</w:t>
+              <w:t>18/08/2018</w:t>
             </w:r>
           </w:p>
         </w:tc>
@@ -599,10 +583,14 @@
               <w:rPr>
                 <w:rFonts w:ascii="Arial" w:hAnsi="Arial" w:cs="Arial"/>
                 <w:sz w:val="24"/>
+                <w:u w:val="single"/>
               </w:rPr>
             </w:pPr>
             <w:r>
-              <w:t>Cesar Cardozo, Gabriel Huertas, Juan Molina</w:t>
+              <w:t xml:space="preserve">Cesar Cardozo, Juan Molina. William Gil, Fernando </w:t>
+            </w:r>
+            <w:r>
+              <w:t>Rodríguez</w:t>
             </w:r>
           </w:p>
         </w:tc>
@@ -683,13 +671,23 @@
     </w:p>
     <w:p>
       <w:pPr>
-        <w:jc w:val="center"/>
-        <w:rPr>
-          <w:rFonts w:ascii="Arial" w:hAnsi="Arial" w:cs="Arial"/>
-          <w:sz w:val="24"/>
-          <w:szCs w:val="24"/>
-        </w:rPr>
-      </w:pPr>
+        <w:tabs>
+          <w:tab w:val="left" w:pos="2670"/>
+        </w:tabs>
+        <w:rPr>
+          <w:rFonts w:ascii="Arial" w:hAnsi="Arial" w:cs="Arial"/>
+          <w:sz w:val="24"/>
+          <w:szCs w:val="24"/>
+        </w:rPr>
+      </w:pPr>
+      <w:r>
+        <w:rPr>
+          <w:rFonts w:ascii="Arial" w:hAnsi="Arial" w:cs="Arial"/>
+          <w:sz w:val="24"/>
+          <w:szCs w:val="24"/>
+        </w:rPr>
+        <w:tab/>
+      </w:r>
     </w:p>
     <w:p>
       <w:pPr>
@@ -1428,6 +1426,7 @@
           <w:szCs w:val="24"/>
           <w:lang w:val="es-ES"/>
         </w:rPr>
+        <w:lastRenderedPageBreak/>
         <w:t>Tarjeta ejecutiva de 5 clases: $26.000</w:t>
       </w:r>
     </w:p>
@@ -1451,7 +1450,6 @@
           <w:szCs w:val="24"/>
           <w:lang w:val="es-ES"/>
         </w:rPr>
-        <w:lastRenderedPageBreak/>
         <w:t>Tarjeta ejecutiva de 10 clases:$50000</w:t>
       </w:r>
     </w:p>
@@ -1746,6 +1744,7 @@
           <w:rFonts w:ascii="Arial" w:hAnsi="Arial" w:cs="Arial"/>
           <w:szCs w:val="24"/>
         </w:rPr>
+        <w:lastRenderedPageBreak/>
         <w:t>C</w:t>
       </w:r>
       <w:r>
@@ -1787,7 +1786,6 @@
           <w:rFonts w:ascii="Arial" w:hAnsi="Arial" w:cs="Arial"/>
           <w:szCs w:val="24"/>
         </w:rPr>
-        <w:lastRenderedPageBreak/>
         <w:t>S</w:t>
       </w:r>
       <w:r>
@@ -2098,23 +2096,7 @@
           <w:rFonts w:ascii="Arial" w:hAnsi="Arial" w:cs="Arial"/>
           <w:szCs w:val="24"/>
         </w:rPr>
-        <w:t>5</w:t>
-      </w:r>
-      <w:proofErr w:type="gramStart"/>
-      <w:r>
-        <w:rPr>
-          <w:rFonts w:ascii="Arial" w:hAnsi="Arial" w:cs="Arial"/>
-          <w:szCs w:val="24"/>
-        </w:rPr>
-        <w:t>,6,7,8,9,10</w:t>
-      </w:r>
-      <w:proofErr w:type="gramEnd"/>
-      <w:r>
-        <w:rPr>
-          <w:rFonts w:ascii="Arial" w:hAnsi="Arial" w:cs="Arial"/>
-          <w:szCs w:val="24"/>
-        </w:rPr>
-        <w:t xml:space="preserve">). </w:t>
+        <w:t xml:space="preserve">5,6,7,8,9,10). </w:t>
       </w:r>
       <w:r>
         <w:rPr>
@@ -2158,24 +2140,8 @@
           <w:rFonts w:ascii="Arial" w:hAnsi="Arial" w:cs="Arial"/>
           <w:szCs w:val="24"/>
         </w:rPr>
-        <w:t>En este servicio el alumno recibe el acompañamiento del personal calificado en determinada actividad que le permita ejecutarla de manera correcta para obtener los resultados deseados, si bien es similar al servicio de entren</w:t>
-      </w:r>
-      <w:bookmarkStart w:id="0" w:name="_GoBack"/>
-      <w:bookmarkEnd w:id="0"/>
-      <w:r>
-        <w:rPr>
-          <w:rFonts w:ascii="Arial" w:hAnsi="Arial" w:cs="Arial"/>
-          <w:szCs w:val="24"/>
-        </w:rPr>
-        <w:t xml:space="preserve">amiento personalizado, se diferencia de </w:t>
-      </w:r>
-      <w:r>
-        <w:rPr>
-          <w:rFonts w:ascii="Arial" w:hAnsi="Arial" w:cs="Arial"/>
-          <w:szCs w:val="24"/>
-        </w:rPr>
         <w:lastRenderedPageBreak/>
-        <w:t xml:space="preserve">este en que es menos profundo y no se lleva un control exhaustivo en el proceso de acondicionamiento físico, lo que se traduce en medidas y </w:t>
+        <w:t xml:space="preserve">En este servicio el alumno recibe el acompañamiento del personal calificado en determinada actividad que le permita ejecutarla de manera correcta para obtener los resultados deseados, si bien es similar al servicio de entrenamiento personalizado, se diferencia de este en que es menos profundo y no se lleva un control exhaustivo en el proceso de acondicionamiento físico, lo que se traduce en medidas y </w:t>
       </w:r>
       <w:proofErr w:type="spellStart"/>
       <w:r>
@@ -2680,8 +2646,12 @@
     </w:p>
     <w:p/>
     <w:sectPr>
-      <w:headerReference w:type="default" r:id="rId8"/>
-      <w:footerReference w:type="default" r:id="rId9"/>
+      <w:headerReference w:type="even" r:id="rId8"/>
+      <w:headerReference w:type="default" r:id="rId9"/>
+      <w:footerReference w:type="even" r:id="rId10"/>
+      <w:footerReference w:type="default" r:id="rId11"/>
+      <w:headerReference w:type="first" r:id="rId12"/>
+      <w:footerReference w:type="first" r:id="rId13"/>
       <w:pgSz w:w="12240" w:h="15840"/>
       <w:pgMar w:top="1417" w:right="1701" w:bottom="1417" w:left="1701" w:header="708" w:footer="708" w:gutter="0"/>
       <w:cols w:space="708"/>
@@ -2692,7 +2662,7 @@
 </file>
 
 <file path=word/endnotes.xml><?xml version="1.0" encoding="utf-8"?>
-<w:endnotes xmlns:wpc="http://schemas.microsoft.com/office/word/2010/wordprocessingCanvas" xmlns:mc="http://schemas.openxmlformats.org/markup-compatibility/2006" xmlns:o="urn:schemas-microsoft-com:office:office" xmlns:r="http://schemas.openxmlformats.org/officeDocument/2006/relationships" xmlns:m="http://schemas.openxmlformats.org/officeDocument/2006/math" xmlns:v="urn:schemas-microsoft-com:vml" xmlns:wp14="http://schemas.microsoft.com/office/word/2010/wordprocessingDrawing" xmlns:wp="http://schemas.openxmlformats.org/drawingml/2006/wordprocessingDrawing" xmlns:w10="urn:schemas-microsoft-com:office:word" xmlns:w="http://schemas.openxmlformats.org/wordprocessingml/2006/main" xmlns:w14="http://schemas.microsoft.com/office/word/2010/wordml" xmlns:w15="http://schemas.microsoft.com/office/word/2012/wordml" xmlns:wpg="http://schemas.microsoft.com/office/word/2010/wordprocessingGroup" xmlns:wpi="http://schemas.microsoft.com/office/word/2010/wordprocessingInk" xmlns:wne="http://schemas.microsoft.com/office/word/2006/wordml" xmlns:wps="http://schemas.microsoft.com/office/word/2010/wordprocessingShape" mc:Ignorable="w14 w15 wp14">
+<w:endnotes xmlns:wpc="http://schemas.microsoft.com/office/word/2010/wordprocessingCanvas" xmlns:cx="http://schemas.microsoft.com/office/drawing/2014/chartex" xmlns:mc="http://schemas.openxmlformats.org/markup-compatibility/2006" xmlns:o="urn:schemas-microsoft-com:office:office" xmlns:r="http://schemas.openxmlformats.org/officeDocument/2006/relationships" xmlns:m="http://schemas.openxmlformats.org/officeDocument/2006/math" xmlns:v="urn:schemas-microsoft-com:vml" xmlns:wp14="http://schemas.microsoft.com/office/word/2010/wordprocessingDrawing" xmlns:wp="http://schemas.openxmlformats.org/drawingml/2006/wordprocessingDrawing" xmlns:w10="urn:schemas-microsoft-com:office:word" xmlns:w="http://schemas.openxmlformats.org/wordprocessingml/2006/main" xmlns:w14="http://schemas.microsoft.com/office/word/2010/wordml" xmlns:w15="http://schemas.microsoft.com/office/word/2012/wordml" xmlns:w16se="http://schemas.microsoft.com/office/word/2015/wordml/symex" xmlns:wpg="http://schemas.microsoft.com/office/word/2010/wordprocessingGroup" xmlns:wpi="http://schemas.microsoft.com/office/word/2010/wordprocessingInk" xmlns:wne="http://schemas.microsoft.com/office/word/2006/wordml" xmlns:wps="http://schemas.microsoft.com/office/word/2010/wordprocessingShape" mc:Ignorable="w14 w15 w16se wp14">
   <w:endnote w:type="separator" w:id="-1">
     <w:p>
       <w:pPr>
@@ -2717,7 +2687,17 @@
 </file>
 
 <file path=word/footer1.xml><?xml version="1.0" encoding="utf-8"?>
-<w:ftr xmlns:wpc="http://schemas.microsoft.com/office/word/2010/wordprocessingCanvas" xmlns:mc="http://schemas.openxmlformats.org/markup-compatibility/2006" xmlns:o="urn:schemas-microsoft-com:office:office" xmlns:r="http://schemas.openxmlformats.org/officeDocument/2006/relationships" xmlns:m="http://schemas.openxmlformats.org/officeDocument/2006/math" xmlns:v="urn:schemas-microsoft-com:vml" xmlns:wp14="http://schemas.microsoft.com/office/word/2010/wordprocessingDrawing" xmlns:wp="http://schemas.openxmlformats.org/drawingml/2006/wordprocessingDrawing" xmlns:w10="urn:schemas-microsoft-com:office:word" xmlns:w="http://schemas.openxmlformats.org/wordprocessingml/2006/main" xmlns:w14="http://schemas.microsoft.com/office/word/2010/wordml" xmlns:w15="http://schemas.microsoft.com/office/word/2012/wordml" xmlns:wpg="http://schemas.microsoft.com/office/word/2010/wordprocessingGroup" xmlns:wpi="http://schemas.microsoft.com/office/word/2010/wordprocessingInk" xmlns:wne="http://schemas.microsoft.com/office/word/2006/wordml" xmlns:wps="http://schemas.microsoft.com/office/word/2010/wordprocessingShape" mc:Ignorable="w14 w15 wp14">
+<w:ftr xmlns:wpc="http://schemas.microsoft.com/office/word/2010/wordprocessingCanvas" xmlns:cx="http://schemas.microsoft.com/office/drawing/2014/chartex" xmlns:mc="http://schemas.openxmlformats.org/markup-compatibility/2006" xmlns:o="urn:schemas-microsoft-com:office:office" xmlns:r="http://schemas.openxmlformats.org/officeDocument/2006/relationships" xmlns:m="http://schemas.openxmlformats.org/officeDocument/2006/math" xmlns:v="urn:schemas-microsoft-com:vml" xmlns:wp14="http://schemas.microsoft.com/office/word/2010/wordprocessingDrawing" xmlns:wp="http://schemas.openxmlformats.org/drawingml/2006/wordprocessingDrawing" xmlns:w10="urn:schemas-microsoft-com:office:word" xmlns:w="http://schemas.openxmlformats.org/wordprocessingml/2006/main" xmlns:w14="http://schemas.microsoft.com/office/word/2010/wordml" xmlns:w15="http://schemas.microsoft.com/office/word/2012/wordml" xmlns:w16se="http://schemas.microsoft.com/office/word/2015/wordml/symex" xmlns:wpg="http://schemas.microsoft.com/office/word/2010/wordprocessingGroup" xmlns:wpi="http://schemas.microsoft.com/office/word/2010/wordprocessingInk" xmlns:wne="http://schemas.microsoft.com/office/word/2006/wordml" xmlns:wps="http://schemas.microsoft.com/office/word/2010/wordprocessingShape" mc:Ignorable="w14 w15 w16se wp14">
+  <w:p>
+    <w:pPr>
+      <w:pStyle w:val="Piedepgina"/>
+    </w:pPr>
+  </w:p>
+</w:ftr>
+</file>
+
+<file path=word/footer2.xml><?xml version="1.0" encoding="utf-8"?>
+<w:ftr xmlns:wpc="http://schemas.microsoft.com/office/word/2010/wordprocessingCanvas" xmlns:cx="http://schemas.microsoft.com/office/drawing/2014/chartex" xmlns:mc="http://schemas.openxmlformats.org/markup-compatibility/2006" xmlns:o="urn:schemas-microsoft-com:office:office" xmlns:r="http://schemas.openxmlformats.org/officeDocument/2006/relationships" xmlns:m="http://schemas.openxmlformats.org/officeDocument/2006/math" xmlns:v="urn:schemas-microsoft-com:vml" xmlns:wp14="http://schemas.microsoft.com/office/word/2010/wordprocessingDrawing" xmlns:wp="http://schemas.openxmlformats.org/drawingml/2006/wordprocessingDrawing" xmlns:w10="urn:schemas-microsoft-com:office:word" xmlns:w="http://schemas.openxmlformats.org/wordprocessingml/2006/main" xmlns:w14="http://schemas.microsoft.com/office/word/2010/wordml" xmlns:w15="http://schemas.microsoft.com/office/word/2012/wordml" xmlns:w16se="http://schemas.microsoft.com/office/word/2015/wordml/symex" xmlns:wpg="http://schemas.microsoft.com/office/word/2010/wordprocessingGroup" xmlns:wpi="http://schemas.microsoft.com/office/word/2010/wordprocessingInk" xmlns:wne="http://schemas.microsoft.com/office/word/2006/wordml" xmlns:wps="http://schemas.microsoft.com/office/word/2010/wordprocessingShape" mc:Ignorable="w14 w15 w16se wp14">
   <w:sdt>
     <w:sdtPr>
       <w:id w:val="-1831054380"/>
@@ -2747,7 +2727,7 @@
             <w:noProof/>
             <w:lang w:val="es-ES"/>
           </w:rPr>
-          <w:t>7</w:t>
+          <w:t>2</w:t>
         </w:r>
         <w:r>
           <w:fldChar w:fldCharType="end"/>
@@ -2774,14 +2754,31 @@
         <w:lang w:val="es-419"/>
       </w:rPr>
       <w:br/>
-      <w:t>2017</w:t>
     </w:r>
+    <w:r>
+      <w:rPr>
+        <w:lang w:val="es-419"/>
+      </w:rPr>
+      <w:t>2018</w:t>
+    </w:r>
+    <w:bookmarkStart w:id="0" w:name="_GoBack"/>
+    <w:bookmarkEnd w:id="0"/>
+  </w:p>
+</w:ftr>
+</file>
+
+<file path=word/footer3.xml><?xml version="1.0" encoding="utf-8"?>
+<w:ftr xmlns:wpc="http://schemas.microsoft.com/office/word/2010/wordprocessingCanvas" xmlns:cx="http://schemas.microsoft.com/office/drawing/2014/chartex" xmlns:mc="http://schemas.openxmlformats.org/markup-compatibility/2006" xmlns:o="urn:schemas-microsoft-com:office:office" xmlns:r="http://schemas.openxmlformats.org/officeDocument/2006/relationships" xmlns:m="http://schemas.openxmlformats.org/officeDocument/2006/math" xmlns:v="urn:schemas-microsoft-com:vml" xmlns:wp14="http://schemas.microsoft.com/office/word/2010/wordprocessingDrawing" xmlns:wp="http://schemas.openxmlformats.org/drawingml/2006/wordprocessingDrawing" xmlns:w10="urn:schemas-microsoft-com:office:word" xmlns:w="http://schemas.openxmlformats.org/wordprocessingml/2006/main" xmlns:w14="http://schemas.microsoft.com/office/word/2010/wordml" xmlns:w15="http://schemas.microsoft.com/office/word/2012/wordml" xmlns:w16se="http://schemas.microsoft.com/office/word/2015/wordml/symex" xmlns:wpg="http://schemas.microsoft.com/office/word/2010/wordprocessingGroup" xmlns:wpi="http://schemas.microsoft.com/office/word/2010/wordprocessingInk" xmlns:wne="http://schemas.microsoft.com/office/word/2006/wordml" xmlns:wps="http://schemas.microsoft.com/office/word/2010/wordprocessingShape" mc:Ignorable="w14 w15 w16se wp14">
+  <w:p>
+    <w:pPr>
+      <w:pStyle w:val="Piedepgina"/>
+    </w:pPr>
   </w:p>
 </w:ftr>
 </file>
 
 <file path=word/footnotes.xml><?xml version="1.0" encoding="utf-8"?>
-<w:footnotes xmlns:wpc="http://schemas.microsoft.com/office/word/2010/wordprocessingCanvas" xmlns:mc="http://schemas.openxmlformats.org/markup-compatibility/2006" xmlns:o="urn:schemas-microsoft-com:office:office" xmlns:r="http://schemas.openxmlformats.org/officeDocument/2006/relationships" xmlns:m="http://schemas.openxmlformats.org/officeDocument/2006/math" xmlns:v="urn:schemas-microsoft-com:vml" xmlns:wp14="http://schemas.microsoft.com/office/word/2010/wordprocessingDrawing" xmlns:wp="http://schemas.openxmlformats.org/drawingml/2006/wordprocessingDrawing" xmlns:w10="urn:schemas-microsoft-com:office:word" xmlns:w="http://schemas.openxmlformats.org/wordprocessingml/2006/main" xmlns:w14="http://schemas.microsoft.com/office/word/2010/wordml" xmlns:w15="http://schemas.microsoft.com/office/word/2012/wordml" xmlns:wpg="http://schemas.microsoft.com/office/word/2010/wordprocessingGroup" xmlns:wpi="http://schemas.microsoft.com/office/word/2010/wordprocessingInk" xmlns:wne="http://schemas.microsoft.com/office/word/2006/wordml" xmlns:wps="http://schemas.microsoft.com/office/word/2010/wordprocessingShape" mc:Ignorable="w14 w15 wp14">
+<w:footnotes xmlns:wpc="http://schemas.microsoft.com/office/word/2010/wordprocessingCanvas" xmlns:cx="http://schemas.microsoft.com/office/drawing/2014/chartex" xmlns:mc="http://schemas.openxmlformats.org/markup-compatibility/2006" xmlns:o="urn:schemas-microsoft-com:office:office" xmlns:r="http://schemas.openxmlformats.org/officeDocument/2006/relationships" xmlns:m="http://schemas.openxmlformats.org/officeDocument/2006/math" xmlns:v="urn:schemas-microsoft-com:vml" xmlns:wp14="http://schemas.microsoft.com/office/word/2010/wordprocessingDrawing" xmlns:wp="http://schemas.openxmlformats.org/drawingml/2006/wordprocessingDrawing" xmlns:w10="urn:schemas-microsoft-com:office:word" xmlns:w="http://schemas.openxmlformats.org/wordprocessingml/2006/main" xmlns:w14="http://schemas.microsoft.com/office/word/2010/wordml" xmlns:w15="http://schemas.microsoft.com/office/word/2012/wordml" xmlns:w16se="http://schemas.microsoft.com/office/word/2015/wordml/symex" xmlns:wpg="http://schemas.microsoft.com/office/word/2010/wordprocessingGroup" xmlns:wpi="http://schemas.microsoft.com/office/word/2010/wordprocessingInk" xmlns:wne="http://schemas.microsoft.com/office/word/2006/wordml" xmlns:wps="http://schemas.microsoft.com/office/word/2010/wordprocessingShape" mc:Ignorable="w14 w15 w16se wp14">
   <w:footnote w:type="separator" w:id="-1">
     <w:p>
       <w:pPr>
@@ -2806,7 +2803,17 @@
 </file>
 
 <file path=word/header1.xml><?xml version="1.0" encoding="utf-8"?>
-<w:hdr xmlns:wpc="http://schemas.microsoft.com/office/word/2010/wordprocessingCanvas" xmlns:mc="http://schemas.openxmlformats.org/markup-compatibility/2006" xmlns:o="urn:schemas-microsoft-com:office:office" xmlns:r="http://schemas.openxmlformats.org/officeDocument/2006/relationships" xmlns:m="http://schemas.openxmlformats.org/officeDocument/2006/math" xmlns:v="urn:schemas-microsoft-com:vml" xmlns:wp14="http://schemas.microsoft.com/office/word/2010/wordprocessingDrawing" xmlns:wp="http://schemas.openxmlformats.org/drawingml/2006/wordprocessingDrawing" xmlns:w10="urn:schemas-microsoft-com:office:word" xmlns:w="http://schemas.openxmlformats.org/wordprocessingml/2006/main" xmlns:w14="http://schemas.microsoft.com/office/word/2010/wordml" xmlns:w15="http://schemas.microsoft.com/office/word/2012/wordml" xmlns:wpg="http://schemas.microsoft.com/office/word/2010/wordprocessingGroup" xmlns:wpi="http://schemas.microsoft.com/office/word/2010/wordprocessingInk" xmlns:wne="http://schemas.microsoft.com/office/word/2006/wordml" xmlns:wps="http://schemas.microsoft.com/office/word/2010/wordprocessingShape" mc:Ignorable="w14 w15 wp14">
+<w:hdr xmlns:wpc="http://schemas.microsoft.com/office/word/2010/wordprocessingCanvas" xmlns:cx="http://schemas.microsoft.com/office/drawing/2014/chartex" xmlns:mc="http://schemas.openxmlformats.org/markup-compatibility/2006" xmlns:o="urn:schemas-microsoft-com:office:office" xmlns:r="http://schemas.openxmlformats.org/officeDocument/2006/relationships" xmlns:m="http://schemas.openxmlformats.org/officeDocument/2006/math" xmlns:v="urn:schemas-microsoft-com:vml" xmlns:wp14="http://schemas.microsoft.com/office/word/2010/wordprocessingDrawing" xmlns:wp="http://schemas.openxmlformats.org/drawingml/2006/wordprocessingDrawing" xmlns:w10="urn:schemas-microsoft-com:office:word" xmlns:w="http://schemas.openxmlformats.org/wordprocessingml/2006/main" xmlns:w14="http://schemas.microsoft.com/office/word/2010/wordml" xmlns:w15="http://schemas.microsoft.com/office/word/2012/wordml" xmlns:w16se="http://schemas.microsoft.com/office/word/2015/wordml/symex" xmlns:wpg="http://schemas.microsoft.com/office/word/2010/wordprocessingGroup" xmlns:wpi="http://schemas.microsoft.com/office/word/2010/wordprocessingInk" xmlns:wne="http://schemas.microsoft.com/office/word/2006/wordml" xmlns:wps="http://schemas.microsoft.com/office/word/2010/wordprocessingShape" mc:Ignorable="w14 w15 w16se wp14">
+  <w:p>
+    <w:pPr>
+      <w:pStyle w:val="Encabezado"/>
+    </w:pPr>
+  </w:p>
+</w:hdr>
+</file>
+
+<file path=word/header2.xml><?xml version="1.0" encoding="utf-8"?>
+<w:hdr xmlns:wpc="http://schemas.microsoft.com/office/word/2010/wordprocessingCanvas" xmlns:cx="http://schemas.microsoft.com/office/drawing/2014/chartex" xmlns:mc="http://schemas.openxmlformats.org/markup-compatibility/2006" xmlns:o="urn:schemas-microsoft-com:office:office" xmlns:r="http://schemas.openxmlformats.org/officeDocument/2006/relationships" xmlns:m="http://schemas.openxmlformats.org/officeDocument/2006/math" xmlns:v="urn:schemas-microsoft-com:vml" xmlns:wp14="http://schemas.microsoft.com/office/word/2010/wordprocessingDrawing" xmlns:wp="http://schemas.openxmlformats.org/drawingml/2006/wordprocessingDrawing" xmlns:w10="urn:schemas-microsoft-com:office:word" xmlns:w="http://schemas.openxmlformats.org/wordprocessingml/2006/main" xmlns:w14="http://schemas.microsoft.com/office/word/2010/wordml" xmlns:w15="http://schemas.microsoft.com/office/word/2012/wordml" xmlns:w16se="http://schemas.microsoft.com/office/word/2015/wordml/symex" xmlns:wpg="http://schemas.microsoft.com/office/word/2010/wordprocessingGroup" xmlns:wpi="http://schemas.microsoft.com/office/word/2010/wordprocessingInk" xmlns:wne="http://schemas.microsoft.com/office/word/2006/wordml" xmlns:wps="http://schemas.microsoft.com/office/word/2010/wordprocessingShape" mc:Ignorable="w14 w15 w16se wp14">
   <w:tbl>
     <w:tblPr>
       <w:tblStyle w:val="Tablaconcuadrcula"/>
@@ -2888,21 +2895,7 @@
             <w:rPr>
               <w:rFonts w:ascii="Arial" w:hAnsi="Arial" w:cs="Arial"/>
             </w:rPr>
-            <w:t xml:space="preserve"> </w:t>
-          </w:r>
-          <w:proofErr w:type="spellStart"/>
-          <w:r>
-            <w:rPr>
-              <w:rFonts w:ascii="Arial" w:hAnsi="Arial" w:cs="Arial"/>
-            </w:rPr>
-            <w:t>Fitness</w:t>
-          </w:r>
-          <w:proofErr w:type="spellEnd"/>
-          <w:r>
-            <w:rPr>
-              <w:rFonts w:ascii="Arial" w:hAnsi="Arial" w:cs="Arial"/>
-            </w:rPr>
-            <w:t xml:space="preserve"> </w:t>
+            <w:t xml:space="preserve"> Fitness </w:t>
           </w:r>
           <w:proofErr w:type="spellStart"/>
           <w:r>
@@ -2935,13 +2928,13 @@
             <w:rPr>
               <w:rFonts w:ascii="Arial" w:hAnsi="Arial" w:cs="Arial"/>
             </w:rPr>
-            <w:t>15/04</w:t>
+            <w:t>18/08/2018</w:t>
           </w:r>
           <w:r>
             <w:rPr>
               <w:rFonts w:ascii="Arial" w:hAnsi="Arial" w:cs="Arial"/>
             </w:rPr>
-            <w:t>/2017&gt;&gt;</w:t>
+            <w:t>&gt;&gt;</w:t>
           </w:r>
         </w:p>
       </w:tc>
@@ -2955,8 +2948,18 @@
 </w:hdr>
 </file>
 
+<file path=word/header3.xml><?xml version="1.0" encoding="utf-8"?>
+<w:hdr xmlns:wpc="http://schemas.microsoft.com/office/word/2010/wordprocessingCanvas" xmlns:cx="http://schemas.microsoft.com/office/drawing/2014/chartex" xmlns:mc="http://schemas.openxmlformats.org/markup-compatibility/2006" xmlns:o="urn:schemas-microsoft-com:office:office" xmlns:r="http://schemas.openxmlformats.org/officeDocument/2006/relationships" xmlns:m="http://schemas.openxmlformats.org/officeDocument/2006/math" xmlns:v="urn:schemas-microsoft-com:vml" xmlns:wp14="http://schemas.microsoft.com/office/word/2010/wordprocessingDrawing" xmlns:wp="http://schemas.openxmlformats.org/drawingml/2006/wordprocessingDrawing" xmlns:w10="urn:schemas-microsoft-com:office:word" xmlns:w="http://schemas.openxmlformats.org/wordprocessingml/2006/main" xmlns:w14="http://schemas.microsoft.com/office/word/2010/wordml" xmlns:w15="http://schemas.microsoft.com/office/word/2012/wordml" xmlns:w16se="http://schemas.microsoft.com/office/word/2015/wordml/symex" xmlns:wpg="http://schemas.microsoft.com/office/word/2010/wordprocessingGroup" xmlns:wpi="http://schemas.microsoft.com/office/word/2010/wordprocessingInk" xmlns:wne="http://schemas.microsoft.com/office/word/2006/wordml" xmlns:wps="http://schemas.microsoft.com/office/word/2010/wordprocessingShape" mc:Ignorable="w14 w15 w16se wp14">
+  <w:p>
+    <w:pPr>
+      <w:pStyle w:val="Encabezado"/>
+    </w:pPr>
+  </w:p>
+</w:hdr>
+</file>
+
 <file path=word/numbering.xml><?xml version="1.0" encoding="utf-8"?>
-<w:numbering xmlns:wpc="http://schemas.microsoft.com/office/word/2010/wordprocessingCanvas" xmlns:mc="http://schemas.openxmlformats.org/markup-compatibility/2006" xmlns:o="urn:schemas-microsoft-com:office:office" xmlns:r="http://schemas.openxmlformats.org/officeDocument/2006/relationships" xmlns:m="http://schemas.openxmlformats.org/officeDocument/2006/math" xmlns:v="urn:schemas-microsoft-com:vml" xmlns:wp14="http://schemas.microsoft.com/office/word/2010/wordprocessingDrawing" xmlns:wp="http://schemas.openxmlformats.org/drawingml/2006/wordprocessingDrawing" xmlns:w10="urn:schemas-microsoft-com:office:word" xmlns:w="http://schemas.openxmlformats.org/wordprocessingml/2006/main" xmlns:w14="http://schemas.microsoft.com/office/word/2010/wordml" xmlns:w15="http://schemas.microsoft.com/office/word/2012/wordml" xmlns:wpg="http://schemas.microsoft.com/office/word/2010/wordprocessingGroup" xmlns:wpi="http://schemas.microsoft.com/office/word/2010/wordprocessingInk" xmlns:wne="http://schemas.microsoft.com/office/word/2006/wordml" xmlns:wps="http://schemas.microsoft.com/office/word/2010/wordprocessingShape" mc:Ignorable="w14 w15 wp14">
+<w:numbering xmlns:wpc="http://schemas.microsoft.com/office/word/2010/wordprocessingCanvas" xmlns:cx="http://schemas.microsoft.com/office/drawing/2014/chartex" xmlns:mc="http://schemas.openxmlformats.org/markup-compatibility/2006" xmlns:o="urn:schemas-microsoft-com:office:office" xmlns:r="http://schemas.openxmlformats.org/officeDocument/2006/relationships" xmlns:m="http://schemas.openxmlformats.org/officeDocument/2006/math" xmlns:v="urn:schemas-microsoft-com:vml" xmlns:wp14="http://schemas.microsoft.com/office/word/2010/wordprocessingDrawing" xmlns:wp="http://schemas.openxmlformats.org/drawingml/2006/wordprocessingDrawing" xmlns:w10="urn:schemas-microsoft-com:office:word" xmlns:w="http://schemas.openxmlformats.org/wordprocessingml/2006/main" xmlns:w14="http://schemas.microsoft.com/office/word/2010/wordml" xmlns:w15="http://schemas.microsoft.com/office/word/2012/wordml" xmlns:w16se="http://schemas.microsoft.com/office/word/2015/wordml/symex" xmlns:wpg="http://schemas.microsoft.com/office/word/2010/wordprocessingGroup" xmlns:wpi="http://schemas.microsoft.com/office/word/2010/wordprocessingInk" xmlns:wne="http://schemas.microsoft.com/office/word/2006/wordml" xmlns:wps="http://schemas.microsoft.com/office/word/2010/wordprocessingShape" mc:Ignorable="w14 w15 w16se wp14">
   <w:abstractNum w:abstractNumId="0" w15:restartNumberingAfterBreak="0">
     <w:nsid w:val="05386B3E"/>
     <w:multiLevelType w:val="hybridMultilevel"/>
@@ -3657,7 +3660,7 @@
 </file>
 
 <file path=word/styles.xml><?xml version="1.0" encoding="utf-8"?>
-<w:styles xmlns:mc="http://schemas.openxmlformats.org/markup-compatibility/2006" xmlns:r="http://schemas.openxmlformats.org/officeDocument/2006/relationships" xmlns:w="http://schemas.openxmlformats.org/wordprocessingml/2006/main" xmlns:w14="http://schemas.microsoft.com/office/word/2010/wordml" xmlns:w15="http://schemas.microsoft.com/office/word/2012/wordml" mc:Ignorable="w14 w15">
+<w:styles xmlns:mc="http://schemas.openxmlformats.org/markup-compatibility/2006" xmlns:r="http://schemas.openxmlformats.org/officeDocument/2006/relationships" xmlns:w="http://schemas.openxmlformats.org/wordprocessingml/2006/main" xmlns:w14="http://schemas.microsoft.com/office/word/2010/wordml" xmlns:w15="http://schemas.microsoft.com/office/word/2012/wordml" xmlns:w16se="http://schemas.microsoft.com/office/word/2015/wordml/symex" mc:Ignorable="w14 w15 w16se">
   <w:docDefaults>
     <w:rPrDefault>
       <w:rPr>
@@ -4250,11 +4253,11 @@
       <w:szCs w:val="24"/>
     </w:rPr>
   </w:style>
-  <w:style w:type="paragraph" w:styleId="Puesto">
+  <w:style w:type="paragraph" w:styleId="Ttulo">
     <w:name w:val="Title"/>
     <w:basedOn w:val="Normal"/>
     <w:next w:val="Normal"/>
-    <w:link w:val="PuestoCar"/>
+    <w:link w:val="TtuloCar"/>
     <w:uiPriority w:val="10"/>
     <w:qFormat/>
     <w:rsid w:val="007C49F8"/>
@@ -4282,10 +4285,10 @@
       <w:szCs w:val="24"/>
     </w:rPr>
   </w:style>
-  <w:style w:type="character" w:customStyle="1" w:styleId="PuestoCar">
-    <w:name w:val="Puesto Car"/>
+  <w:style w:type="character" w:customStyle="1" w:styleId="TtuloCar">
+    <w:name w:val="Título Car"/>
     <w:basedOn w:val="Fuentedeprrafopredeter"/>
-    <w:link w:val="Puesto"/>
+    <w:link w:val="Ttulo"/>
     <w:uiPriority w:val="10"/>
     <w:rsid w:val="007C49F8"/>
     <w:rPr>

</xml_diff>